<commit_message>
fix: Force Mastercard Orange headings + archive old files
- Add fix_heading_colors.py: post-processes all DOCX to set heading
  run colors to #FF5F00, bypassing Word theme color overrides
- Update convert_all.sh to include post-processing step
- Fix 847 headings across 23 DOCX files to Mastercard Orange
- Archive old/duplicate Executive Summary and VSCODE DOCX files
- Archive v5.5 release (superseded by v6.0)
- Archive old build plans, deployment prompts, reference docs,
  ZIP packages, plans, and multi-agent files from docs/

Co-Authored-By: Claude Opus 4.5 <noreply@anthropic.com>
</commit_message>
<xml_diff>
--- a/release/v6.0/docs/mcmap-reference-packet/docx/00-MCMAP_Title_Page.docx
+++ b/release/v6.0/docs/mcmap-reference-packet/docx/00-MCMAP_Title_Page.docx
@@ -8,6 +8,9 @@
         <w:pStyle w:val="Heading1"/>
       </w:pPr>
       <w:r>
+        <w:rPr>
+          <w:color w:val="FF5F00"/>
+        </w:rPr>
         <w:t xml:space="preserve">MCMAP</w:t>
       </w:r>
     </w:p>
@@ -17,6 +20,9 @@
         <w:pStyle w:val="Heading2"/>
       </w:pPr>
       <w:r>
+        <w:rPr>
+          <w:color w:val="FF5F00"/>
+        </w:rPr>
         <w:t xml:space="preserve">Mastercard Media &amp; Analytics Platform</w:t>
       </w:r>
     </w:p>
@@ -33,6 +39,9 @@
         <w:pStyle w:val="Heading3"/>
       </w:pPr>
       <w:r>
+        <w:rPr>
+          <w:color w:val="FF5F00"/>
+        </w:rPr>
         <w:t xml:space="preserve">ARCHITECTURE REFERENCE PACKET</w:t>
       </w:r>
     </w:p>
@@ -211,6 +220,9 @@
         <w:pStyle w:val="Heading3"/>
       </w:pPr>
       <w:r>
+        <w:rPr>
+          <w:color w:val="FF5F00"/>
+        </w:rPr>
         <w:t xml:space="preserve">Platform Overview</w:t>
       </w:r>
     </w:p>
@@ -324,6 +336,9 @@
         <w:pStyle w:val="Heading3"/>
       </w:pPr>
       <w:r>
+        <w:rPr>
+          <w:color w:val="FF5F00"/>
+        </w:rPr>
         <w:t xml:space="preserve">Document Contents</w:t>
       </w:r>
     </w:p>
@@ -812,6 +827,9 @@
         <w:pStyle w:val="Heading3"/>
       </w:pPr>
       <w:r>
+        <w:rPr>
+          <w:color w:val="FF5F00"/>
+        </w:rPr>
         <w:t xml:space="preserve">Platform Contact</w:t>
       </w:r>
     </w:p>
@@ -1694,7 +1712,7 @@
     </w:pPr>
     <w:rPr>
       <w:rFonts w:asciiTheme="majorHAnsi" w:cstheme="majorBidi" w:eastAsiaTheme="majorEastAsia" w:hAnsiTheme="majorHAnsi"/>
-      <w:color w:themeColor="accent1" w:themeShade="7F" w:val="243F60"/>
+      <w:color w:val="FF5F00"/>
     </w:rPr>
   </w:style>
   <w:style w:styleId="Heading6" w:type="paragraph">
@@ -1717,7 +1735,7 @@
       <w:rFonts w:asciiTheme="majorHAnsi" w:cstheme="majorBidi" w:eastAsiaTheme="majorEastAsia" w:hAnsiTheme="majorHAnsi"/>
       <w:i/>
       <w:iCs/>
-      <w:color w:themeColor="accent1" w:themeShade="7F" w:val="243F60"/>
+      <w:color w:val="FF5F00"/>
     </w:rPr>
   </w:style>
   <w:style w:styleId="Heading7" w:type="paragraph">
@@ -1887,7 +1905,7 @@
     </w:pPr>
     <w:rPr>
       <w:rFonts w:asciiTheme="majorHAnsi" w:cstheme="majorBidi" w:eastAsiaTheme="majorEastAsia" w:hAnsiTheme="majorHAnsi"/>
-      <w:color w:themeColor="text2" w:themeShade="BF" w:val="17365D"/>
+      <w:color w:val="FF5F00"/>
       <w:spacing w:val="5"/>
       <w:kern w:val="28"/>
       <w:sz w:val="52"/>
@@ -1926,7 +1944,7 @@
       <w:rFonts w:asciiTheme="majorHAnsi" w:cstheme="majorBidi" w:eastAsiaTheme="majorEastAsia" w:hAnsiTheme="majorHAnsi"/>
       <w:i/>
       <w:iCs/>
-      <w:color w:themeColor="accent1" w:val="4F81BD"/>
+      <w:color w:val="FF5F00"/>
       <w:spacing w:val="15"/>
       <w:sz w:val="24"/>
       <w:szCs w:val="24"/>

</xml_diff>

<commit_message>
docs: Add professional table formatting + intelligent page layout to all DOCX
Replace hardcoded {=openxml} page breaks with style-based pagination
(pageBreakBefore on Heading 2, keepWithNext on all headings). Add
table post-processing for borders, header shading, and zebra striping.

Co-Authored-By: Claude Opus 4.5 <noreply@anthropic.com>
</commit_message>
<xml_diff>
--- a/release/v6.0/docs/mcmap-reference-packet/docx/00-MCMAP_Title_Page.docx
+++ b/release/v6.0/docs/mcmap-reference-packet/docx/00-MCMAP_Title_Page.docx
@@ -6,6 +6,8 @@
     <w:p>
       <w:pPr>
         <w:pStyle w:val="Heading1"/>
+        <w:keepNext/>
+        <w:keepLines/>
       </w:pPr>
       <w:r>
         <w:rPr>
@@ -18,6 +20,9 @@
     <w:p>
       <w:pPr>
         <w:pStyle w:val="Heading2"/>
+        <w:pageBreakBefore/>
+        <w:keepNext/>
+        <w:keepLines/>
       </w:pPr>
       <w:r>
         <w:rPr>
@@ -37,6 +42,8 @@
     <w:p>
       <w:pPr>
         <w:pStyle w:val="Heading3"/>
+        <w:keepNext/>
+        <w:keepLines/>
       </w:pPr>
       <w:r>
         <w:rPr>
@@ -88,6 +95,20 @@
         <w:tblStyle w:val="Table"/>
         <w:tblW w:type="auto" w:w="0"/>
         <w:tblLook w:firstRow="0" w:lastRow="0" w:firstColumn="0" w:lastColumn="0" w:noHBand="0" w:noVBand="0" w:val="0000"/>
+        <w:tblBorders>
+          <w:top w:val="single" w:sz="8" w:space="0" w:color="404040"/>
+          <w:bottom w:val="single" w:sz="8" w:space="0" w:color="404040"/>
+          <w:left w:val="single" w:sz="8" w:space="0" w:color="404040"/>
+          <w:right w:val="single" w:sz="8" w:space="0" w:color="404040"/>
+          <w:insideH w:val="single" w:sz="8" w:space="0" w:color="404040"/>
+          <w:insideV w:val="single" w:sz="8" w:space="0" w:color="404040"/>
+        </w:tblBorders>
+        <w:tblCellMar>
+          <w:top w:w="40" w:type="dxa"/>
+          <w:left w:w="80" w:type="dxa"/>
+          <w:bottom w:w="40" w:type="dxa"/>
+          <w:right w:w="80" w:type="dxa"/>
+        </w:tblCellMar>
       </w:tblPr>
       <w:tblGrid>
         <w:gridCol w:w="3960"/>
@@ -95,7 +116,9 @@
       </w:tblGrid>
       <w:tr>
         <w:tc>
-          <w:tcPr/>
+          <w:tcPr>
+            <w:shd w:val="clear" w:color="auto" w:fill="F2F2F2"/>
+          </w:tcPr>
           <w:p>
             <w:pPr>
               <w:pStyle w:val="Compact"/>
@@ -104,18 +127,25 @@
               <w:rPr>
                 <w:b/>
                 <w:bCs/>
+                <w:color w:val="000000"/>
               </w:rPr>
               <w:t xml:space="preserve">Classification</w:t>
             </w:r>
           </w:p>
         </w:tc>
         <w:tc>
-          <w:tcPr/>
+          <w:tcPr>
+            <w:shd w:val="clear" w:color="auto" w:fill="F2F2F2"/>
+          </w:tcPr>
           <w:p>
             <w:pPr>
               <w:pStyle w:val="Compact"/>
             </w:pPr>
             <w:r>
+              <w:rPr>
+                <w:b/>
+                <w:color w:val="000000"/>
+              </w:rPr>
               <w:t xml:space="preserve">Mastercard Internal</w:t>
             </w:r>
           </w:p>
@@ -123,7 +153,9 @@
       </w:tr>
       <w:tr>
         <w:tc>
-          <w:tcPr/>
+          <w:tcPr>
+            <w:shd w:val="clear" w:color="auto" w:fill="FFFFFF"/>
+          </w:tcPr>
           <w:p>
             <w:pPr>
               <w:pStyle w:val="Compact"/>
@@ -138,7 +170,9 @@
           </w:p>
         </w:tc>
         <w:tc>
-          <w:tcPr/>
+          <w:tcPr>
+            <w:shd w:val="clear" w:color="auto" w:fill="FFFFFF"/>
+          </w:tcPr>
           <w:p>
             <w:pPr>
               <w:pStyle w:val="Compact"/>
@@ -151,7 +185,9 @@
       </w:tr>
       <w:tr>
         <w:tc>
-          <w:tcPr/>
+          <w:tcPr>
+            <w:shd w:val="clear" w:color="auto" w:fill="FAFAFA"/>
+          </w:tcPr>
           <w:p>
             <w:pPr>
               <w:pStyle w:val="Compact"/>
@@ -166,7 +202,9 @@
           </w:p>
         </w:tc>
         <w:tc>
-          <w:tcPr/>
+          <w:tcPr>
+            <w:shd w:val="clear" w:color="auto" w:fill="FAFAFA"/>
+          </w:tcPr>
           <w:p>
             <w:pPr>
               <w:pStyle w:val="Compact"/>
@@ -179,7 +217,9 @@
       </w:tr>
       <w:tr>
         <w:tc>
-          <w:tcPr/>
+          <w:tcPr>
+            <w:shd w:val="clear" w:color="auto" w:fill="FFFFFF"/>
+          </w:tcPr>
           <w:p>
             <w:pPr>
               <w:pStyle w:val="Compact"/>
@@ -194,7 +234,9 @@
           </w:p>
         </w:tc>
         <w:tc>
-          <w:tcPr/>
+          <w:tcPr>
+            <w:shd w:val="clear" w:color="auto" w:fill="FFFFFF"/>
+          </w:tcPr>
           <w:p>
             <w:pPr>
               <w:pStyle w:val="Compact"/>
@@ -218,6 +260,8 @@
     <w:p>
       <w:pPr>
         <w:pStyle w:val="Heading3"/>
+        <w:keepNext/>
+        <w:keepLines/>
       </w:pPr>
       <w:r>
         <w:rPr>
@@ -334,6 +378,8 @@
     <w:p>
       <w:pPr>
         <w:pStyle w:val="Heading3"/>
+        <w:keepNext/>
+        <w:keepLines/>
       </w:pPr>
       <w:r>
         <w:rPr>
@@ -348,6 +394,20 @@
         <w:tblW w:type="pct" w:w="5000"/>
         <w:tblLayout w:type="fixed"/>
         <w:tblLook w:firstRow="1" w:lastRow="0" w:firstColumn="0" w:lastColumn="0" w:noHBand="0" w:noVBand="0" w:val="0020"/>
+        <w:tblBorders>
+          <w:top w:val="single" w:sz="8" w:space="0" w:color="404040"/>
+          <w:bottom w:val="single" w:sz="8" w:space="0" w:color="404040"/>
+          <w:left w:val="single" w:sz="8" w:space="0" w:color="404040"/>
+          <w:right w:val="single" w:sz="8" w:space="0" w:color="404040"/>
+          <w:insideH w:val="single" w:sz="8" w:space="0" w:color="404040"/>
+          <w:insideV w:val="single" w:sz="8" w:space="0" w:color="404040"/>
+        </w:tblBorders>
+        <w:tblCellMar>
+          <w:top w:w="40" w:type="dxa"/>
+          <w:left w:w="80" w:type="dxa"/>
+          <w:bottom w:w="40" w:type="dxa"/>
+          <w:right w:w="80" w:type="dxa"/>
+        </w:tblCellMar>
       </w:tblPr>
       <w:tblGrid>
         <w:gridCol w:w="913"/>
@@ -359,34 +419,52 @@
           <w:tblHeader w:val="on"/>
         </w:trPr>
         <w:tc>
-          <w:tcPr/>
+          <w:tcPr>
+            <w:shd w:val="clear" w:color="auto" w:fill="F2F2F2"/>
+          </w:tcPr>
           <w:p>
             <w:pPr>
               <w:pStyle w:val="Compact"/>
             </w:pPr>
             <w:r>
+              <w:rPr>
+                <w:b/>
+                <w:color w:val="000000"/>
+              </w:rPr>
               <w:t xml:space="preserve">#</w:t>
             </w:r>
           </w:p>
         </w:tc>
         <w:tc>
-          <w:tcPr/>
+          <w:tcPr>
+            <w:shd w:val="clear" w:color="auto" w:fill="F2F2F2"/>
+          </w:tcPr>
           <w:p>
             <w:pPr>
               <w:pStyle w:val="Compact"/>
             </w:pPr>
             <w:r>
+              <w:rPr>
+                <w:b/>
+                <w:color w:val="000000"/>
+              </w:rPr>
               <w:t xml:space="preserve">Document</w:t>
             </w:r>
           </w:p>
         </w:tc>
         <w:tc>
-          <w:tcPr/>
+          <w:tcPr>
+            <w:shd w:val="clear" w:color="auto" w:fill="F2F2F2"/>
+          </w:tcPr>
           <w:p>
             <w:pPr>
               <w:pStyle w:val="Compact"/>
             </w:pPr>
             <w:r>
+              <w:rPr>
+                <w:b/>
+                <w:color w:val="000000"/>
+              </w:rPr>
               <w:t xml:space="preserve">Description</w:t>
             </w:r>
           </w:p>
@@ -394,7 +472,9 @@
       </w:tr>
       <w:tr>
         <w:tc>
-          <w:tcPr/>
+          <w:tcPr>
+            <w:shd w:val="clear" w:color="auto" w:fill="FFFFFF"/>
+          </w:tcPr>
           <w:p>
             <w:pPr>
               <w:pStyle w:val="Compact"/>
@@ -405,7 +485,9 @@
           </w:p>
         </w:tc>
         <w:tc>
-          <w:tcPr/>
+          <w:tcPr>
+            <w:shd w:val="clear" w:color="auto" w:fill="FFFFFF"/>
+          </w:tcPr>
           <w:p>
             <w:pPr>
               <w:pStyle w:val="Compact"/>
@@ -416,7 +498,9 @@
           </w:p>
         </w:tc>
         <w:tc>
-          <w:tcPr/>
+          <w:tcPr>
+            <w:shd w:val="clear" w:color="auto" w:fill="FFFFFF"/>
+          </w:tcPr>
           <w:p>
             <w:pPr>
               <w:pStyle w:val="Compact"/>
@@ -429,7 +513,9 @@
       </w:tr>
       <w:tr>
         <w:tc>
-          <w:tcPr/>
+          <w:tcPr>
+            <w:shd w:val="clear" w:color="auto" w:fill="FAFAFA"/>
+          </w:tcPr>
           <w:p>
             <w:pPr>
               <w:pStyle w:val="Compact"/>
@@ -440,7 +526,9 @@
           </w:p>
         </w:tc>
         <w:tc>
-          <w:tcPr/>
+          <w:tcPr>
+            <w:shd w:val="clear" w:color="auto" w:fill="FAFAFA"/>
+          </w:tcPr>
           <w:p>
             <w:pPr>
               <w:pStyle w:val="Compact"/>
@@ -451,7 +539,9 @@
           </w:p>
         </w:tc>
         <w:tc>
-          <w:tcPr/>
+          <w:tcPr>
+            <w:shd w:val="clear" w:color="auto" w:fill="FAFAFA"/>
+          </w:tcPr>
           <w:p>
             <w:pPr>
               <w:pStyle w:val="Compact"/>
@@ -464,7 +554,9 @@
       </w:tr>
       <w:tr>
         <w:tc>
-          <w:tcPr/>
+          <w:tcPr>
+            <w:shd w:val="clear" w:color="auto" w:fill="FFFFFF"/>
+          </w:tcPr>
           <w:p>
             <w:pPr>
               <w:pStyle w:val="Compact"/>
@@ -475,7 +567,9 @@
           </w:p>
         </w:tc>
         <w:tc>
-          <w:tcPr/>
+          <w:tcPr>
+            <w:shd w:val="clear" w:color="auto" w:fill="FFFFFF"/>
+          </w:tcPr>
           <w:p>
             <w:pPr>
               <w:pStyle w:val="Compact"/>
@@ -486,7 +580,9 @@
           </w:p>
         </w:tc>
         <w:tc>
-          <w:tcPr/>
+          <w:tcPr>
+            <w:shd w:val="clear" w:color="auto" w:fill="FFFFFF"/>
+          </w:tcPr>
           <w:p>
             <w:pPr>
               <w:pStyle w:val="Compact"/>
@@ -499,7 +595,9 @@
       </w:tr>
       <w:tr>
         <w:tc>
-          <w:tcPr/>
+          <w:tcPr>
+            <w:shd w:val="clear" w:color="auto" w:fill="FAFAFA"/>
+          </w:tcPr>
           <w:p>
             <w:pPr>
               <w:pStyle w:val="Compact"/>
@@ -510,7 +608,9 @@
           </w:p>
         </w:tc>
         <w:tc>
-          <w:tcPr/>
+          <w:tcPr>
+            <w:shd w:val="clear" w:color="auto" w:fill="FAFAFA"/>
+          </w:tcPr>
           <w:p>
             <w:pPr>
               <w:pStyle w:val="Compact"/>
@@ -521,7 +621,9 @@
           </w:p>
         </w:tc>
         <w:tc>
-          <w:tcPr/>
+          <w:tcPr>
+            <w:shd w:val="clear" w:color="auto" w:fill="FAFAFA"/>
+          </w:tcPr>
           <w:p>
             <w:pPr>
               <w:pStyle w:val="Compact"/>
@@ -534,7 +636,9 @@
       </w:tr>
       <w:tr>
         <w:tc>
-          <w:tcPr/>
+          <w:tcPr>
+            <w:shd w:val="clear" w:color="auto" w:fill="FFFFFF"/>
+          </w:tcPr>
           <w:p>
             <w:pPr>
               <w:pStyle w:val="Compact"/>
@@ -545,7 +649,9 @@
           </w:p>
         </w:tc>
         <w:tc>
-          <w:tcPr/>
+          <w:tcPr>
+            <w:shd w:val="clear" w:color="auto" w:fill="FFFFFF"/>
+          </w:tcPr>
           <w:p>
             <w:pPr>
               <w:pStyle w:val="Compact"/>
@@ -556,7 +662,9 @@
           </w:p>
         </w:tc>
         <w:tc>
-          <w:tcPr/>
+          <w:tcPr>
+            <w:shd w:val="clear" w:color="auto" w:fill="FFFFFF"/>
+          </w:tcPr>
           <w:p>
             <w:pPr>
               <w:pStyle w:val="Compact"/>
@@ -569,7 +677,9 @@
       </w:tr>
       <w:tr>
         <w:tc>
-          <w:tcPr/>
+          <w:tcPr>
+            <w:shd w:val="clear" w:color="auto" w:fill="FAFAFA"/>
+          </w:tcPr>
           <w:p>
             <w:pPr>
               <w:pStyle w:val="Compact"/>
@@ -580,7 +690,9 @@
           </w:p>
         </w:tc>
         <w:tc>
-          <w:tcPr/>
+          <w:tcPr>
+            <w:shd w:val="clear" w:color="auto" w:fill="FAFAFA"/>
+          </w:tcPr>
           <w:p>
             <w:pPr>
               <w:pStyle w:val="Compact"/>
@@ -591,7 +703,9 @@
           </w:p>
         </w:tc>
         <w:tc>
-          <w:tcPr/>
+          <w:tcPr>
+            <w:shd w:val="clear" w:color="auto" w:fill="FAFAFA"/>
+          </w:tcPr>
           <w:p>
             <w:pPr>
               <w:pStyle w:val="Compact"/>
@@ -604,7 +718,9 @@
       </w:tr>
       <w:tr>
         <w:tc>
-          <w:tcPr/>
+          <w:tcPr>
+            <w:shd w:val="clear" w:color="auto" w:fill="FFFFFF"/>
+          </w:tcPr>
           <w:p>
             <w:pPr>
               <w:pStyle w:val="Compact"/>
@@ -615,7 +731,9 @@
           </w:p>
         </w:tc>
         <w:tc>
-          <w:tcPr/>
+          <w:tcPr>
+            <w:shd w:val="clear" w:color="auto" w:fill="FFFFFF"/>
+          </w:tcPr>
           <w:p>
             <w:pPr>
               <w:pStyle w:val="Compact"/>
@@ -626,7 +744,9 @@
           </w:p>
         </w:tc>
         <w:tc>
-          <w:tcPr/>
+          <w:tcPr>
+            <w:shd w:val="clear" w:color="auto" w:fill="FFFFFF"/>
+          </w:tcPr>
           <w:p>
             <w:pPr>
               <w:pStyle w:val="Compact"/>
@@ -639,7 +759,9 @@
       </w:tr>
       <w:tr>
         <w:tc>
-          <w:tcPr/>
+          <w:tcPr>
+            <w:shd w:val="clear" w:color="auto" w:fill="FAFAFA"/>
+          </w:tcPr>
           <w:p>
             <w:pPr>
               <w:pStyle w:val="Compact"/>
@@ -650,7 +772,9 @@
           </w:p>
         </w:tc>
         <w:tc>
-          <w:tcPr/>
+          <w:tcPr>
+            <w:shd w:val="clear" w:color="auto" w:fill="FAFAFA"/>
+          </w:tcPr>
           <w:p>
             <w:pPr>
               <w:pStyle w:val="Compact"/>
@@ -661,7 +785,9 @@
           </w:p>
         </w:tc>
         <w:tc>
-          <w:tcPr/>
+          <w:tcPr>
+            <w:shd w:val="clear" w:color="auto" w:fill="FAFAFA"/>
+          </w:tcPr>
           <w:p>
             <w:pPr>
               <w:pStyle w:val="Compact"/>
@@ -674,7 +800,9 @@
       </w:tr>
       <w:tr>
         <w:tc>
-          <w:tcPr/>
+          <w:tcPr>
+            <w:shd w:val="clear" w:color="auto" w:fill="FFFFFF"/>
+          </w:tcPr>
           <w:p>
             <w:pPr>
               <w:pStyle w:val="Compact"/>
@@ -685,7 +813,9 @@
           </w:p>
         </w:tc>
         <w:tc>
-          <w:tcPr/>
+          <w:tcPr>
+            <w:shd w:val="clear" w:color="auto" w:fill="FFFFFF"/>
+          </w:tcPr>
           <w:p>
             <w:pPr>
               <w:pStyle w:val="Compact"/>
@@ -696,7 +826,9 @@
           </w:p>
         </w:tc>
         <w:tc>
-          <w:tcPr/>
+          <w:tcPr>
+            <w:shd w:val="clear" w:color="auto" w:fill="FFFFFF"/>
+          </w:tcPr>
           <w:p>
             <w:pPr>
               <w:pStyle w:val="Compact"/>
@@ -709,7 +841,9 @@
       </w:tr>
       <w:tr>
         <w:tc>
-          <w:tcPr/>
+          <w:tcPr>
+            <w:shd w:val="clear" w:color="auto" w:fill="FAFAFA"/>
+          </w:tcPr>
           <w:p>
             <w:pPr>
               <w:pStyle w:val="Compact"/>
@@ -720,7 +854,9 @@
           </w:p>
         </w:tc>
         <w:tc>
-          <w:tcPr/>
+          <w:tcPr>
+            <w:shd w:val="clear" w:color="auto" w:fill="FAFAFA"/>
+          </w:tcPr>
           <w:p>
             <w:pPr>
               <w:pStyle w:val="Compact"/>
@@ -731,7 +867,9 @@
           </w:p>
         </w:tc>
         <w:tc>
-          <w:tcPr/>
+          <w:tcPr>
+            <w:shd w:val="clear" w:color="auto" w:fill="FAFAFA"/>
+          </w:tcPr>
           <w:p>
             <w:pPr>
               <w:pStyle w:val="Compact"/>
@@ -744,7 +882,9 @@
       </w:tr>
       <w:tr>
         <w:tc>
-          <w:tcPr/>
+          <w:tcPr>
+            <w:shd w:val="clear" w:color="auto" w:fill="FFFFFF"/>
+          </w:tcPr>
           <w:p>
             <w:pPr>
               <w:pStyle w:val="Compact"/>
@@ -755,7 +895,9 @@
           </w:p>
         </w:tc>
         <w:tc>
-          <w:tcPr/>
+          <w:tcPr>
+            <w:shd w:val="clear" w:color="auto" w:fill="FFFFFF"/>
+          </w:tcPr>
           <w:p>
             <w:pPr>
               <w:pStyle w:val="Compact"/>
@@ -766,7 +908,9 @@
           </w:p>
         </w:tc>
         <w:tc>
-          <w:tcPr/>
+          <w:tcPr>
+            <w:shd w:val="clear" w:color="auto" w:fill="FFFFFF"/>
+          </w:tcPr>
           <w:p>
             <w:pPr>
               <w:pStyle w:val="Compact"/>
@@ -779,7 +923,9 @@
       </w:tr>
       <w:tr>
         <w:tc>
-          <w:tcPr/>
+          <w:tcPr>
+            <w:shd w:val="clear" w:color="auto" w:fill="FAFAFA"/>
+          </w:tcPr>
           <w:p>
             <w:pPr>
               <w:pStyle w:val="Compact"/>
@@ -790,7 +936,9 @@
           </w:p>
         </w:tc>
         <w:tc>
-          <w:tcPr/>
+          <w:tcPr>
+            <w:shd w:val="clear" w:color="auto" w:fill="FAFAFA"/>
+          </w:tcPr>
           <w:p>
             <w:pPr>
               <w:pStyle w:val="Compact"/>
@@ -801,7 +949,9 @@
           </w:p>
         </w:tc>
         <w:tc>
-          <w:tcPr/>
+          <w:tcPr>
+            <w:shd w:val="clear" w:color="auto" w:fill="FAFAFA"/>
+          </w:tcPr>
           <w:p>
             <w:pPr>
               <w:pStyle w:val="Compact"/>
@@ -825,6 +975,8 @@
     <w:p>
       <w:pPr>
         <w:pStyle w:val="Heading3"/>
+        <w:keepNext/>
+        <w:keepLines/>
       </w:pPr>
       <w:r>
         <w:rPr>

</xml_diff>